<commit_message>
Added new functionality to Burn Tokens, add receivers, exchange tokens for receivers and so on. Also wrote incode documentation using Ethereum Natural Specification Format
</commit_message>
<xml_diff>
--- a/Documentation/Viddo Token Schema.docx
+++ b/Documentation/Viddo Token Schema.docx
@@ -3,8 +3,6 @@
 <w:document xmlns:wpc="http://schemas.microsoft.com/office/word/2010/wordprocessingCanvas" xmlns:cx="http://schemas.microsoft.com/office/drawing/2014/chartex" xmlns:cx1="http://schemas.microsoft.com/office/drawing/2015/9/8/chartex" xmlns:cx2="http://schemas.microsoft.com/office/drawing/2015/10/21/chartex" xmlns:cx3="http://schemas.microsoft.com/office/drawing/2016/5/9/chartex" xmlns:cx4="http://schemas.microsoft.com/office/drawing/2016/5/10/chartex" xmlns:cx5="http://schemas.microsoft.com/office/drawing/2016/5/11/chartex" xmlns:cx6="http://schemas.microsoft.com/office/drawing/2016/5/12/chartex" xmlns:cx7="http://schemas.microsoft.com/office/drawing/2016/5/13/chartex" xmlns:cx8="http://schemas.microsoft.com/office/drawing/2016/5/14/chartex" xmlns:mc="http://schemas.openxmlformats.org/markup-compatibility/2006" xmlns:aink="http://schemas.microsoft.com/office/drawing/2016/ink" xmlns:am3d="http://schemas.microsoft.com/office/drawing/2017/model3d" xmlns:o="urn:schemas-microsoft-com:office:office" xmlns:r="http://schemas.openxmlformats.org/officeDocument/2006/relationships" xmlns:m="http://schemas.openxmlformats.org/officeDocument/2006/math" xmlns:v="urn:schemas-microsoft-com:vml" xmlns:wp14="http://schemas.microsoft.com/office/word/2010/wordprocessingDrawing" xmlns:wp="http://schemas.openxmlformats.org/drawingml/2006/wordprocessingDrawing" xmlns:w10="urn:schemas-microsoft-com:office:word" xmlns:w="http://schemas.openxmlformats.org/wordprocessingml/2006/main" xmlns:w14="http://schemas.microsoft.com/office/word/2010/wordml" xmlns:w15="http://schemas.microsoft.com/office/word/2012/wordml" xmlns:w16cid="http://schemas.microsoft.com/office/word/2016/wordml/cid" xmlns:w16se="http://schemas.microsoft.com/office/word/2015/wordml/symex" xmlns:wpg="http://schemas.microsoft.com/office/word/2010/wordprocessingGroup" xmlns:wpi="http://schemas.microsoft.com/office/word/2010/wordprocessingInk" xmlns:wne="http://schemas.microsoft.com/office/word/2006/wordml" xmlns:wps="http://schemas.microsoft.com/office/word/2010/wordprocessingShape" mc:Ignorable="w14 w15 w16se w16cid wp14">
   <w:body>
     <w:p>
-      <w:bookmarkStart w:id="0" w:name="_GoBack"/>
-      <w:bookmarkEnd w:id="0"/>
       <w:r>
         <w:rPr>
           <w:noProof/>
@@ -12,7 +10,7 @@
         <mc:AlternateContent>
           <mc:Choice Requires="wpg">
             <w:drawing>
-              <wp:anchor distT="0" distB="0" distL="114300" distR="114300" simplePos="0" relativeHeight="251657216" behindDoc="0" locked="0" layoutInCell="1" allowOverlap="1">
+              <wp:anchor distT="0" distB="0" distL="114300" distR="114300" simplePos="0" relativeHeight="251659264" behindDoc="0" locked="0" layoutInCell="1" allowOverlap="1" wp14:anchorId="6153DC8F" wp14:editId="69414026">
                 <wp:simplePos x="0" y="0"/>
                 <wp:positionH relativeFrom="column">
                   <wp:posOffset>-342900</wp:posOffset>
@@ -368,7 +366,7 @@
           </mc:Choice>
           <mc:Fallback>
             <w:pict>
-              <v:group id="Group 25" o:spid="_x0000_s1026" style="position:absolute;margin-left:-27pt;margin-top:27pt;width:163.8pt;height:95.55pt;z-index:251657216;mso-width-relative:margin;mso-height-relative:margin" coordorigin="" coordsize="23622,13785" o:gfxdata="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">
+              <v:group w14:anchorId="6153DC8F" id="Group 25" o:spid="_x0000_s1026" style="position:absolute;margin-left:-27pt;margin-top:27pt;width:163.8pt;height:95.55pt;z-index:251659264;mso-width-relative:margin;mso-height-relative:margin" coordorigin="" coordsize="23622,13785" o:gfxdata="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">
                 <v:rect id="Rectangle 18" o:spid="_x0000_s1027" style="position:absolute;left:2285;width:21337;height:13785;visibility:visible;mso-wrap-style:square;v-text-anchor:middle" o:gfxdata="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" fillcolor="white [3201]" strokecolor="#70ad47 [3209]" strokeweight="1pt">
                   <v:textbox>
                     <w:txbxContent>
@@ -451,7 +449,7 @@
         <mc:AlternateContent>
           <mc:Choice Requires="wpg">
             <w:drawing>
-              <wp:anchor distT="0" distB="0" distL="114300" distR="114300" simplePos="0" relativeHeight="251667456" behindDoc="0" locked="0" layoutInCell="1" allowOverlap="1" wp14:anchorId="5738F203" wp14:editId="3EA93B20">
+              <wp:anchor distT="0" distB="0" distL="114300" distR="114300" simplePos="0" relativeHeight="251663360" behindDoc="0" locked="0" layoutInCell="1" allowOverlap="1" wp14:anchorId="0746E8B8" wp14:editId="465A986F">
                 <wp:simplePos x="0" y="0"/>
                 <wp:positionH relativeFrom="column">
                   <wp:posOffset>4364182</wp:posOffset>
@@ -525,28 +523,7 @@
                                   <w:sz w:val="16"/>
                                   <w:szCs w:val="16"/>
                                 </w:rPr>
-                                <w:t xml:space="preserve">This account </w:t>
-                              </w:r>
-                              <w:r>
-                                <w:rPr>
-                                  <w:sz w:val="16"/>
-                                  <w:szCs w:val="16"/>
-                                </w:rPr>
-                                <w:t>can</w:t>
-                              </w:r>
-                              <w:r>
-                                <w:rPr>
-                                  <w:sz w:val="16"/>
-                                  <w:szCs w:val="16"/>
-                                </w:rPr>
-                                <w:t xml:space="preserve"> burn it tokens and emit an event when </w:t>
-                              </w:r>
-                              <w:r>
-                                <w:rPr>
-                                  <w:sz w:val="16"/>
-                                  <w:szCs w:val="16"/>
-                                </w:rPr>
-                                <w:t xml:space="preserve">client </w:t>
+                                <w:t xml:space="preserve">This account can burn it tokens and emit an event when client </w:t>
                               </w:r>
                               <w:proofErr w:type="gramStart"/>
                               <w:r>
@@ -554,21 +531,7 @@
                                   <w:sz w:val="16"/>
                                   <w:szCs w:val="16"/>
                                 </w:rPr>
-                                <w:t>buys</w:t>
-                              </w:r>
-                              <w:r>
-                                <w:rPr>
-                                  <w:sz w:val="16"/>
-                                  <w:szCs w:val="16"/>
-                                </w:rPr>
-                                <w:t xml:space="preserve"> </w:t>
-                              </w:r>
-                              <w:r>
-                                <w:rPr>
-                                  <w:sz w:val="16"/>
-                                  <w:szCs w:val="16"/>
-                                </w:rPr>
-                                <w:t xml:space="preserve"> PRO</w:t>
+                                <w:t>buys  PRO</w:t>
                               </w:r>
                               <w:proofErr w:type="gramEnd"/>
                               <w:r>
@@ -576,14 +539,7 @@
                                   <w:sz w:val="16"/>
                                   <w:szCs w:val="16"/>
                                 </w:rPr>
-                                <w:t xml:space="preserve"> account via Viddo.com. Private key to this account is stored in web application. </w:t>
-                              </w:r>
-                              <w:r>
-                                <w:rPr>
-                                  <w:sz w:val="16"/>
-                                  <w:szCs w:val="16"/>
-                                </w:rPr>
-                                <w:t>It will also mark which Account received PRO Account.</w:t>
+                                <w:t xml:space="preserve"> account via Viddo.com. Private key to this account is stored in web application. It will also mark which Account received PRO Account.</w:t>
                               </w:r>
                             </w:p>
                             <w:p>
@@ -878,7 +834,7 @@
           </mc:Choice>
           <mc:Fallback>
             <w:pict>
-              <v:group w14:anchorId="5738F203" id="Group 36" o:spid="_x0000_s1031" style="position:absolute;margin-left:343.65pt;margin-top:5.3pt;width:163.8pt;height:136.05pt;z-index:251667456;mso-width-relative:margin;mso-height-relative:margin" coordorigin=",-1929" coordsize="23622,19387" o:gfxdata="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">
+              <v:group w14:anchorId="0746E8B8" id="Group 36" o:spid="_x0000_s1031" style="position:absolute;margin-left:343.65pt;margin-top:5.3pt;width:163.8pt;height:136.05pt;z-index:251663360;mso-width-relative:margin;mso-height-relative:margin" coordorigin=",-1929" coordsize="23622,19387" o:gfxdata="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">
                 <v:rect id="Rectangle 37" o:spid="_x0000_s1032" style="position:absolute;left:2285;top:-1929;width:21337;height:19386;visibility:visible;mso-wrap-style:square;v-text-anchor:middle" o:gfxdata="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" fillcolor="white [3201]" strokecolor="#70ad47 [3209]" strokeweight="1pt">
                   <v:textbox>
                     <w:txbxContent>
@@ -903,28 +859,7 @@
                             <w:sz w:val="16"/>
                             <w:szCs w:val="16"/>
                           </w:rPr>
-                          <w:t xml:space="preserve">This account </w:t>
-                        </w:r>
-                        <w:r>
-                          <w:rPr>
-                            <w:sz w:val="16"/>
-                            <w:szCs w:val="16"/>
-                          </w:rPr>
-                          <w:t>can</w:t>
-                        </w:r>
-                        <w:r>
-                          <w:rPr>
-                            <w:sz w:val="16"/>
-                            <w:szCs w:val="16"/>
-                          </w:rPr>
-                          <w:t xml:space="preserve"> burn it tokens and emit an event when </w:t>
-                        </w:r>
-                        <w:r>
-                          <w:rPr>
-                            <w:sz w:val="16"/>
-                            <w:szCs w:val="16"/>
-                          </w:rPr>
-                          <w:t xml:space="preserve">client </w:t>
+                          <w:t xml:space="preserve">This account can burn it tokens and emit an event when client </w:t>
                         </w:r>
                         <w:proofErr w:type="gramStart"/>
                         <w:r>
@@ -932,21 +867,7 @@
                             <w:sz w:val="16"/>
                             <w:szCs w:val="16"/>
                           </w:rPr>
-                          <w:t>buys</w:t>
-                        </w:r>
-                        <w:r>
-                          <w:rPr>
-                            <w:sz w:val="16"/>
-                            <w:szCs w:val="16"/>
-                          </w:rPr>
-                          <w:t xml:space="preserve"> </w:t>
-                        </w:r>
-                        <w:r>
-                          <w:rPr>
-                            <w:sz w:val="16"/>
-                            <w:szCs w:val="16"/>
-                          </w:rPr>
-                          <w:t xml:space="preserve"> PRO</w:t>
+                          <w:t>buys  PRO</w:t>
                         </w:r>
                         <w:proofErr w:type="gramEnd"/>
                         <w:r>
@@ -954,14 +875,7 @@
                             <w:sz w:val="16"/>
                             <w:szCs w:val="16"/>
                           </w:rPr>
-                          <w:t xml:space="preserve"> account via Viddo.com. Private key to this account is stored in web application. </w:t>
-                        </w:r>
-                        <w:r>
-                          <w:rPr>
-                            <w:sz w:val="16"/>
-                            <w:szCs w:val="16"/>
-                          </w:rPr>
-                          <w:t>It will also mark which Account received PRO Account.</w:t>
+                          <w:t xml:space="preserve"> account via Viddo.com. Private key to this account is stored in web application. It will also mark which Account received PRO Account.</w:t>
                         </w:r>
                       </w:p>
                       <w:p>
@@ -1030,7 +944,7 @@
         <mc:AlternateContent>
           <mc:Choice Requires="wpg">
             <w:drawing>
-              <wp:anchor distT="0" distB="0" distL="114300" distR="114300" simplePos="0" relativeHeight="251663360" behindDoc="0" locked="0" layoutInCell="1" allowOverlap="1" wp14:anchorId="420AA783" wp14:editId="2DC9180B">
+              <wp:anchor distT="0" distB="0" distL="114300" distR="114300" simplePos="0" relativeHeight="251661312" behindDoc="0" locked="0" layoutInCell="1" allowOverlap="1" wp14:anchorId="1C96C001" wp14:editId="5E50AC7F">
                 <wp:simplePos x="0" y="0"/>
                 <wp:positionH relativeFrom="column">
                   <wp:posOffset>1856105</wp:posOffset>
@@ -1146,7 +1060,23 @@
                                   <w:sz w:val="16"/>
                                   <w:szCs w:val="16"/>
                                 </w:rPr>
-                                <w:t>Change PRO Account Seller address</w:t>
+                                <w:t xml:space="preserve">Manage PRO Account Seller addresses </w:t>
+                              </w:r>
+                              <w:proofErr w:type="gramStart"/>
+                              <w:r>
+                                <w:rPr>
+                                  <w:sz w:val="16"/>
+                                  <w:szCs w:val="16"/>
+                                </w:rPr>
+                                <w:t>( add</w:t>
+                              </w:r>
+                              <w:proofErr w:type="gramEnd"/>
+                              <w:r>
+                                <w:rPr>
+                                  <w:sz w:val="16"/>
+                                  <w:szCs w:val="16"/>
+                                </w:rPr>
+                                <w:t>, delete, assign to buyer. )</w:t>
                               </w:r>
                             </w:p>
                             <w:p>
@@ -1423,7 +1353,7 @@
           </mc:Choice>
           <mc:Fallback>
             <w:pict>
-              <v:group w14:anchorId="420AA783" id="Group 26" o:spid="_x0000_s1036" style="position:absolute;margin-left:146.15pt;margin-top:4.75pt;width:186.05pt;height:97.8pt;z-index:251663360;mso-width-relative:margin;mso-height-relative:margin" coordorigin="" coordsize="26836,14113" o:gfxdata="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">
+              <v:group w14:anchorId="1C96C001" id="Group 26" o:spid="_x0000_s1036" style="position:absolute;margin-left:146.15pt;margin-top:4.75pt;width:186.05pt;height:97.8pt;z-index:251661312;mso-width-relative:margin;mso-height-relative:margin" coordorigin="" coordsize="26836,14113" o:gfxdata="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">
                 <v:rect id="Rectangle 27" o:spid="_x0000_s1037" style="position:absolute;left:2285;width:24551;height:14113;visibility:visible;mso-wrap-style:square;v-text-anchor:middle" o:gfxdata="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" fillcolor="white [3201]" strokecolor="#70ad47 [3209]" strokeweight="1pt">
                   <v:textbox>
                     <w:txbxContent>
@@ -1490,7 +1420,23 @@
                             <w:sz w:val="16"/>
                             <w:szCs w:val="16"/>
                           </w:rPr>
-                          <w:t>Change PRO Account Seller address</w:t>
+                          <w:t xml:space="preserve">Manage PRO Account Seller addresses </w:t>
+                        </w:r>
+                        <w:proofErr w:type="gramStart"/>
+                        <w:r>
+                          <w:rPr>
+                            <w:sz w:val="16"/>
+                            <w:szCs w:val="16"/>
+                          </w:rPr>
+                          <w:t>( add</w:t>
+                        </w:r>
+                        <w:proofErr w:type="gramEnd"/>
+                        <w:r>
+                          <w:rPr>
+                            <w:sz w:val="16"/>
+                            <w:szCs w:val="16"/>
+                          </w:rPr>
+                          <w:t>, delete, assign to buyer. )</w:t>
                         </w:r>
                       </w:p>
                       <w:p>
@@ -1549,7 +1495,7 @@
         <mc:AlternateContent>
           <mc:Choice Requires="wpg">
             <w:drawing>
-              <wp:anchor distT="0" distB="0" distL="114300" distR="114300" simplePos="0" relativeHeight="251693056" behindDoc="0" locked="0" layoutInCell="1" allowOverlap="1">
+              <wp:anchor distT="0" distB="0" distL="114300" distR="114300" simplePos="0" relativeHeight="251675648" behindDoc="0" locked="0" layoutInCell="1" allowOverlap="1" wp14:anchorId="57F65E93" wp14:editId="21971076">
                 <wp:simplePos x="0" y="0"/>
                 <wp:positionH relativeFrom="column">
                   <wp:posOffset>3198380</wp:posOffset>
@@ -1885,7 +1831,7 @@
           </mc:Choice>
           <mc:Fallback>
             <w:pict>
-              <v:group w14:anchorId="1E7D41F2" id="Group 76" o:spid="_x0000_s1026" style="position:absolute;margin-left:251.85pt;margin-top:534.9pt;width:22.45pt;height:13.8pt;z-index:251693056" coordsize="285160,175476" o:gfxdata="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">
+              <v:group w14:anchorId="5D465DFE" id="Group 76" o:spid="_x0000_s1026" style="position:absolute;margin-left:251.85pt;margin-top:534.9pt;width:22.45pt;height:13.8pt;z-index:251675648" coordsize="285160,175476" o:gfxdata="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">
                 <v:shape id="Freeform: Shape 73" o:spid="_x0000_s1027" style="position:absolute;left:35859;width:210185;height:142240;visibility:visible;mso-wrap-style:square;v-text-anchor:middle" coordsize="210770,142580" o:gfxdata="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" path="m192924,124734r-173576,l19348,19348r173576,l192924,124734xm211522,13149c211522,6330,205942,751,199123,751r-185974,c6330,751,751,6330,751,13149r,130182l211522,143331r,-130182xe" fillcolor="#555 [2160]" strokecolor="black [3200]" strokeweight=".5pt">
                   <v:fill color2="#313131 [2608]" rotate="t" colors="0 #9b9b9b;.5 #8e8e8e;1 #797979" focus="100%" type="gradient">
                     <o:fill v:ext="view" type="gradientUnscaled"/>
@@ -1912,7 +1858,7 @@
         <mc:AlternateContent>
           <mc:Choice Requires="wps">
             <w:drawing>
-              <wp:anchor distT="0" distB="0" distL="114300" distR="114300" simplePos="0" relativeHeight="251694080" behindDoc="0" locked="0" layoutInCell="1" allowOverlap="1">
+              <wp:anchor distT="0" distB="0" distL="114300" distR="114300" simplePos="0" relativeHeight="251676672" behindDoc="0" locked="0" layoutInCell="1" allowOverlap="1" wp14:anchorId="3B5F374A" wp14:editId="4ED8E31B">
                 <wp:simplePos x="0" y="0"/>
                 <wp:positionH relativeFrom="margin">
                   <wp:posOffset>-297874</wp:posOffset>
@@ -1976,15 +1922,25 @@
                                 <w:sz w:val="16"/>
                                 <w:szCs w:val="16"/>
                               </w:rPr>
-                              <w:t>This is an account. It can call functions of smart contracts</w:t>
+                              <w:t xml:space="preserve">This is an account. It can call functions of smart contracts and/or receive and send ETH. It can execute any logic. Based on </w:t>
                             </w:r>
+                            <w:proofErr w:type="spellStart"/>
                             <w:r>
                               <w:rPr>
                                 <w:color w:val="808080" w:themeColor="background1" w:themeShade="80"/>
                                 <w:sz w:val="16"/>
                                 <w:szCs w:val="16"/>
                               </w:rPr>
-                              <w:t xml:space="preserve"> and/or receive and send ETH. It can execute any logic. Based on it’s address Token Smart </w:t>
+                              <w:t>it’s</w:t>
+                            </w:r>
+                            <w:proofErr w:type="spellEnd"/>
+                            <w:r>
+                              <w:rPr>
+                                <w:color w:val="808080" w:themeColor="background1" w:themeShade="80"/>
+                                <w:sz w:val="16"/>
+                                <w:szCs w:val="16"/>
+                              </w:rPr>
+                              <w:t xml:space="preserve"> address Token Smart </w:t>
                             </w:r>
                             <w:proofErr w:type="spellStart"/>
                             <w:proofErr w:type="gramStart"/>
@@ -2037,7 +1993,7 @@
           </mc:Choice>
           <mc:Fallback>
             <w:pict>
-              <v:rect id="Rectangle 75" o:spid="_x0000_s1041" style="position:absolute;margin-left:-23.45pt;margin-top:533.9pt;width:236.75pt;height:56.7pt;z-index:251694080;visibility:visible;mso-wrap-style:square;mso-width-percent:0;mso-height-percent:0;mso-wrap-distance-left:9pt;mso-wrap-distance-top:0;mso-wrap-distance-right:9pt;mso-wrap-distance-bottom:0;mso-position-horizontal:absolute;mso-position-horizontal-relative:margin;mso-position-vertical:absolute;mso-position-vertical-relative:text;mso-width-percent:0;mso-height-percent:0;mso-width-relative:margin;mso-height-relative:margin;v-text-anchor:middle" o:gfxdata="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" fillcolor="white [3201]" strokecolor="#bfbfbf [2412]" strokeweight="1pt">
+              <v:rect w14:anchorId="3B5F374A" id="Rectangle 75" o:spid="_x0000_s1041" style="position:absolute;margin-left:-23.45pt;margin-top:533.9pt;width:236.75pt;height:56.7pt;z-index:251676672;visibility:visible;mso-wrap-style:square;mso-width-percent:0;mso-height-percent:0;mso-wrap-distance-left:9pt;mso-wrap-distance-top:0;mso-wrap-distance-right:9pt;mso-wrap-distance-bottom:0;mso-position-horizontal:absolute;mso-position-horizontal-relative:margin;mso-position-vertical:absolute;mso-position-vertical-relative:text;mso-width-percent:0;mso-height-percent:0;mso-width-relative:margin;mso-height-relative:margin;v-text-anchor:middle" o:gfxdata="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" fillcolor="white [3201]" strokecolor="#bfbfbf [2412]" strokeweight="1pt">
                 <v:textbox>
                   <w:txbxContent>
                     <w:p>
@@ -2055,15 +2011,25 @@
                           <w:sz w:val="16"/>
                           <w:szCs w:val="16"/>
                         </w:rPr>
-                        <w:t>This is an account. It can call functions of smart contracts</w:t>
+                        <w:t xml:space="preserve">This is an account. It can call functions of smart contracts and/or receive and send ETH. It can execute any logic. Based on </w:t>
                       </w:r>
+                      <w:proofErr w:type="spellStart"/>
                       <w:r>
                         <w:rPr>
                           <w:color w:val="808080" w:themeColor="background1" w:themeShade="80"/>
                           <w:sz w:val="16"/>
                           <w:szCs w:val="16"/>
                         </w:rPr>
-                        <w:t xml:space="preserve"> and/or receive and send ETH. It can execute any logic. Based on it’s address Token Smart </w:t>
+                        <w:t>it’s</w:t>
+                      </w:r>
+                      <w:proofErr w:type="spellEnd"/>
+                      <w:r>
+                        <w:rPr>
+                          <w:color w:val="808080" w:themeColor="background1" w:themeShade="80"/>
+                          <w:sz w:val="16"/>
+                          <w:szCs w:val="16"/>
+                        </w:rPr>
+                        <w:t xml:space="preserve"> address Token Smart </w:t>
                       </w:r>
                       <w:proofErr w:type="spellStart"/>
                       <w:proofErr w:type="gramStart"/>
@@ -2109,7 +2075,7 @@
         <mc:AlternateContent>
           <mc:Choice Requires="wps">
             <w:drawing>
-              <wp:anchor distT="0" distB="0" distL="114300" distR="114300" simplePos="0" relativeHeight="251696128" behindDoc="0" locked="0" layoutInCell="1" allowOverlap="1" wp14:anchorId="2E0A9177" wp14:editId="667B45AA">
+              <wp:anchor distT="0" distB="0" distL="114300" distR="114300" simplePos="0" relativeHeight="251677696" behindDoc="0" locked="0" layoutInCell="1" allowOverlap="1" wp14:anchorId="718D58C0" wp14:editId="5692A4B3">
                 <wp:simplePos x="0" y="0"/>
                 <wp:positionH relativeFrom="column">
                   <wp:posOffset>3602182</wp:posOffset>
@@ -2198,7 +2164,7 @@
           </mc:Choice>
           <mc:Fallback>
             <w:pict>
-              <v:rect w14:anchorId="2E0A9177" id="Rectangle 77" o:spid="_x0000_s1042" style="position:absolute;margin-left:283.65pt;margin-top:535pt;width:244.85pt;height:55.6pt;z-index:251696128;visibility:visible;mso-wrap-style:square;mso-width-percent:0;mso-height-percent:0;mso-wrap-distance-left:9pt;mso-wrap-distance-top:0;mso-wrap-distance-right:9pt;mso-wrap-distance-bottom:0;mso-position-horizontal:absolute;mso-position-horizontal-relative:text;mso-position-vertical:absolute;mso-position-vertical-relative:text;mso-width-percent:0;mso-height-percent:0;mso-width-relative:margin;mso-height-relative:margin;v-text-anchor:middle" o:gfxdata="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" fillcolor="white [3201]" strokecolor="#bfbfbf [2412]" strokeweight="1pt">
+              <v:rect w14:anchorId="718D58C0" id="Rectangle 77" o:spid="_x0000_s1042" style="position:absolute;margin-left:283.65pt;margin-top:535pt;width:244.85pt;height:55.6pt;z-index:251677696;visibility:visible;mso-wrap-style:square;mso-width-percent:0;mso-height-percent:0;mso-wrap-distance-left:9pt;mso-wrap-distance-top:0;mso-wrap-distance-right:9pt;mso-wrap-distance-bottom:0;mso-position-horizontal:absolute;mso-position-horizontal-relative:text;mso-position-vertical:absolute;mso-position-vertical-relative:text;mso-width-percent:0;mso-height-percent:0;mso-width-relative:margin;mso-height-relative:margin;v-text-anchor:middle" o:gfxdata="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" fillcolor="white [3201]" strokecolor="#bfbfbf [2412]" strokeweight="1pt">
                 <v:textbox>
                   <w:txbxContent>
                     <w:p>
@@ -2233,7 +2199,7 @@
         <mc:AlternateContent>
           <mc:Choice Requires="wps">
             <w:drawing>
-              <wp:anchor distT="0" distB="0" distL="114300" distR="114300" simplePos="0" relativeHeight="251697152" behindDoc="0" locked="0" layoutInCell="1" allowOverlap="1">
+              <wp:anchor distT="0" distB="0" distL="114300" distR="114300" simplePos="0" relativeHeight="251678720" behindDoc="0" locked="0" layoutInCell="1" allowOverlap="1" wp14:anchorId="52C5570B" wp14:editId="77A93009">
                 <wp:simplePos x="0" y="0"/>
                 <wp:positionH relativeFrom="column">
                   <wp:posOffset>-318655</wp:posOffset>
@@ -2331,7 +2297,7 @@
           </mc:Choice>
           <mc:Fallback>
             <w:pict>
-              <v:rect id="Rectangle 78" o:spid="_x0000_s1043" style="position:absolute;margin-left:-25.1pt;margin-top:427pt;width:554.75pt;height:69.8pt;z-index:251697152;visibility:visible;mso-wrap-style:square;mso-width-percent:0;mso-height-percent:0;mso-wrap-distance-left:9pt;mso-wrap-distance-top:0;mso-wrap-distance-right:9pt;mso-wrap-distance-bottom:0;mso-position-horizontal:absolute;mso-position-horizontal-relative:text;mso-position-vertical:absolute;mso-position-vertical-relative:text;mso-width-percent:0;mso-height-percent:0;mso-width-relative:margin;mso-height-relative:margin;v-text-anchor:middle" o:gfxdata="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" fillcolor="#a5a5a5 [3206]" strokecolor="#525252 [1606]" strokeweight="1pt">
+              <v:rect w14:anchorId="52C5570B" id="Rectangle 78" o:spid="_x0000_s1043" style="position:absolute;margin-left:-25.1pt;margin-top:427pt;width:554.75pt;height:69.8pt;z-index:251678720;visibility:visible;mso-wrap-style:square;mso-width-percent:0;mso-height-percent:0;mso-wrap-distance-left:9pt;mso-wrap-distance-top:0;mso-wrap-distance-right:9pt;mso-wrap-distance-bottom:0;mso-position-horizontal:absolute;mso-position-horizontal-relative:text;mso-position-vertical:absolute;mso-position-vertical-relative:text;mso-width-percent:0;mso-height-percent:0;mso-width-relative:margin;mso-height-relative:margin;v-text-anchor:middle" o:gfxdata="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" fillcolor="#a5a5a5 [3206]" strokecolor="#525252 [1606]" strokeweight="1pt">
                 <v:textbox>
                   <w:txbxContent>
                     <w:p>
@@ -2380,7 +2346,7 @@
         <mc:AlternateContent>
           <mc:Choice Requires="wpg">
             <w:drawing>
-              <wp:anchor distT="0" distB="0" distL="114300" distR="114300" simplePos="0" relativeHeight="251671552" behindDoc="0" locked="0" layoutInCell="1" allowOverlap="1" wp14:anchorId="311F20FA" wp14:editId="1240F250">
+              <wp:anchor distT="0" distB="0" distL="114300" distR="114300" simplePos="0" relativeHeight="251665408" behindDoc="0" locked="0" layoutInCell="1" allowOverlap="1" wp14:anchorId="30A4D0D1" wp14:editId="3DEBAC08">
                 <wp:simplePos x="0" y="0"/>
                 <wp:positionH relativeFrom="column">
                   <wp:posOffset>4369159</wp:posOffset>
@@ -2435,13 +2401,7 @@
                           <w:txbxContent>
                             <w:p>
                               <w:r>
-                                <w:t xml:space="preserve">Viddo </w:t>
-                              </w:r>
-                              <w:r>
-                                <w:t>Sale Contract</w:t>
-                              </w:r>
-                              <w:r>
-                                <w:t xml:space="preserve"> Owner</w:t>
+                                <w:t>Viddo Sale Contract Owner</w:t>
                               </w:r>
                             </w:p>
                             <w:p>
@@ -2462,21 +2422,7 @@
                                   <w:sz w:val="16"/>
                                   <w:szCs w:val="16"/>
                                 </w:rPr>
-                                <w:t xml:space="preserve">Manage Viddo </w:t>
-                              </w:r>
-                              <w:r>
-                                <w:rPr>
-                                  <w:sz w:val="16"/>
-                                  <w:szCs w:val="16"/>
-                                </w:rPr>
-                                <w:t>Sale</w:t>
-                              </w:r>
-                              <w:r>
-                                <w:rPr>
-                                  <w:sz w:val="16"/>
-                                  <w:szCs w:val="16"/>
-                                </w:rPr>
-                                <w:t xml:space="preserve"> Smart Contract. Can:</w:t>
+                                <w:t>Manage Viddo Sale Smart Contract. Can:</w:t>
                               </w:r>
                             </w:p>
                             <w:p>
@@ -2917,19 +2863,13 @@
           </mc:Choice>
           <mc:Fallback>
             <w:pict>
-              <v:group w14:anchorId="311F20FA" id="Group 46" o:spid="_x0000_s1044" style="position:absolute;margin-left:344.05pt;margin-top:181.05pt;width:184.3pt;height:225pt;z-index:251671552;mso-width-relative:margin;mso-height-relative:margin" coordorigin="251,-2055" coordsize="26584,32469" o:gfxdata="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">
+              <v:group w14:anchorId="30A4D0D1" id="Group 46" o:spid="_x0000_s1044" style="position:absolute;margin-left:344.05pt;margin-top:181.05pt;width:184.3pt;height:225pt;z-index:251665408;mso-width-relative:margin;mso-height-relative:margin" coordorigin="251,-2055" coordsize="26584,32469" o:gfxdata="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">
                 <v:rect id="Rectangle 47" o:spid="_x0000_s1045" style="position:absolute;left:2285;top:-2055;width:24551;height:32469;visibility:visible;mso-wrap-style:square;v-text-anchor:middle" o:gfxdata="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" fillcolor="white [3201]" strokecolor="#70ad47 [3209]" strokeweight="1pt">
                   <v:textbox>
                     <w:txbxContent>
                       <w:p>
                         <w:r>
-                          <w:t xml:space="preserve">Viddo </w:t>
-                        </w:r>
-                        <w:r>
-                          <w:t>Sale Contract</w:t>
-                        </w:r>
-                        <w:r>
-                          <w:t xml:space="preserve"> Owner</w:t>
+                          <w:t>Viddo Sale Contract Owner</w:t>
                         </w:r>
                       </w:p>
                       <w:p>
@@ -2950,21 +2890,7 @@
                             <w:sz w:val="16"/>
                             <w:szCs w:val="16"/>
                           </w:rPr>
-                          <w:t xml:space="preserve">Manage Viddo </w:t>
-                        </w:r>
-                        <w:r>
-                          <w:rPr>
-                            <w:sz w:val="16"/>
-                            <w:szCs w:val="16"/>
-                          </w:rPr>
-                          <w:t>Sale</w:t>
-                        </w:r>
-                        <w:r>
-                          <w:rPr>
-                            <w:sz w:val="16"/>
-                            <w:szCs w:val="16"/>
-                          </w:rPr>
-                          <w:t xml:space="preserve"> Smart Contract. Can:</w:t>
+                          <w:t>Manage Viddo Sale Smart Contract. Can:</w:t>
                         </w:r>
                       </w:p>
                       <w:p>
@@ -3179,7 +3105,7 @@
         <mc:AlternateContent>
           <mc:Choice Requires="wpg">
             <w:drawing>
-              <wp:anchor distT="0" distB="0" distL="114300" distR="114300" simplePos="0" relativeHeight="251688960" behindDoc="0" locked="0" layoutInCell="1" allowOverlap="1">
+              <wp:anchor distT="0" distB="0" distL="114300" distR="114300" simplePos="0" relativeHeight="251674624" behindDoc="0" locked="0" layoutInCell="1" allowOverlap="1" wp14:anchorId="15337B09" wp14:editId="7303D0B9">
                 <wp:simplePos x="0" y="0"/>
                 <wp:positionH relativeFrom="column">
                   <wp:posOffset>-603780</wp:posOffset>
@@ -3445,7 +3371,7 @@
           </mc:Choice>
           <mc:Fallback>
             <w:pict>
-              <v:group w14:anchorId="4E24A691" id="Group 71" o:spid="_x0000_s1026" style="position:absolute;margin-left:-47.55pt;margin-top:536.35pt;width:10.9pt;height:12.6pt;z-index:251688960;mso-width-relative:margin" coordsize="138684,160093" o:gfxdata="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">
+              <v:group w14:anchorId="42D3AD27" id="Group 71" o:spid="_x0000_s1026" style="position:absolute;margin-left:-47.55pt;margin-top:536.35pt;width:10.9pt;height:12.6pt;z-index:251674624;mso-width-relative:margin" coordsize="138684,160093" o:gfxdata="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">
                 <v:shape id="Freeform: Shape 69" o:spid="_x0000_s1027" style="position:absolute;left:35859;width:69850;height:69850;flip:x;visibility:visible;mso-wrap-style:square;v-text-anchor:middle" coordsize="314325,314325" o:gfxdata="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" path="m311944,159544v,84168,-68232,152400,-152400,152400c75376,311944,7144,243712,7144,159544,7144,75376,75376,7144,159544,7144v84168,,152400,68232,152400,152400xe" fillcolor="#a5a5a5 [3206]" strokecolor="white [3201]" strokeweight="1.5pt">
                   <v:stroke joinstyle="miter"/>
                   <v:path arrowok="t" o:connecttype="custom" o:connectlocs="69321,35454;35454,69321;1588,35454;35454,1588;69321,35454" o:connectangles="0,0,0,0,0"/>
@@ -3466,7 +3392,7 @@
         <mc:AlternateContent>
           <mc:Choice Requires="wps">
             <w:drawing>
-              <wp:anchor distT="0" distB="0" distL="114300" distR="114300" simplePos="0" relativeHeight="251684864" behindDoc="0" locked="0" layoutInCell="1" allowOverlap="1" wp14:anchorId="6965E496" wp14:editId="04FF3AFE">
+              <wp:anchor distT="0" distB="0" distL="114300" distR="114300" simplePos="0" relativeHeight="251673600" behindDoc="0" locked="0" layoutInCell="1" allowOverlap="1" wp14:anchorId="746B3BD8" wp14:editId="50E3CA60">
                 <wp:simplePos x="0" y="0"/>
                 <wp:positionH relativeFrom="column">
                   <wp:posOffset>4266901</wp:posOffset>
@@ -3525,11 +3451,11 @@
           </mc:Choice>
           <mc:Fallback>
             <w:pict>
-              <v:shapetype w14:anchorId="304F08D4" id="_x0000_t32" coordsize="21600,21600" o:spt="32" o:oned="t" path="m,l21600,21600e" filled="f">
+              <v:shapetype w14:anchorId="59AFF1E3" id="_x0000_t32" coordsize="21600,21600" o:spt="32" o:oned="t" path="m,l21600,21600e" filled="f">
                 <v:path arrowok="t" fillok="f" o:connecttype="none"/>
                 <o:lock v:ext="edit" shapetype="t"/>
               </v:shapetype>
-              <v:shape id="Straight Arrow Connector 68" o:spid="_x0000_s1026" type="#_x0000_t32" style="position:absolute;margin-left:336pt;margin-top:118pt;width:16.95pt;height:.35pt;flip:y;z-index:251684864;visibility:visible;mso-wrap-style:square;mso-width-percent:0;mso-height-percent:0;mso-wrap-distance-left:9pt;mso-wrap-distance-top:0;mso-wrap-distance-right:9pt;mso-wrap-distance-bottom:0;mso-position-horizontal:absolute;mso-position-horizontal-relative:text;mso-position-vertical:absolute;mso-position-vertical-relative:text;mso-width-percent:0;mso-height-percent:0;mso-width-relative:margin;mso-height-relative:margin" o:gfxdata="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" strokecolor="black [3200]" strokeweight="1.5pt">
+              <v:shape id="Straight Arrow Connector 68" o:spid="_x0000_s1026" type="#_x0000_t32" style="position:absolute;margin-left:336pt;margin-top:118pt;width:16.95pt;height:.35pt;flip:y;z-index:251673600;visibility:visible;mso-wrap-style:square;mso-width-percent:0;mso-height-percent:0;mso-wrap-distance-left:9pt;mso-wrap-distance-top:0;mso-wrap-distance-right:9pt;mso-wrap-distance-bottom:0;mso-position-horizontal:absolute;mso-position-horizontal-relative:text;mso-position-vertical:absolute;mso-position-vertical-relative:text;mso-width-percent:0;mso-height-percent:0;mso-width-relative:margin;mso-height-relative:margin" o:gfxdata="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" strokecolor="black [3200]" strokeweight="1.5pt">
                 <v:stroke startarrow="block" endarrow="block" joinstyle="miter"/>
               </v:shape>
             </w:pict>
@@ -3543,7 +3469,7 @@
         <mc:AlternateContent>
           <mc:Choice Requires="wps">
             <w:drawing>
-              <wp:anchor distT="0" distB="0" distL="114300" distR="114300" simplePos="0" relativeHeight="251682816" behindDoc="0" locked="0" layoutInCell="1" allowOverlap="1" wp14:anchorId="25613263" wp14:editId="1CD6D6CF">
+              <wp:anchor distT="0" distB="0" distL="114300" distR="114300" simplePos="0" relativeHeight="251672576" behindDoc="0" locked="0" layoutInCell="1" allowOverlap="1" wp14:anchorId="4DD796EC" wp14:editId="62C5B19A">
                 <wp:simplePos x="0" y="0"/>
                 <wp:positionH relativeFrom="column">
                   <wp:posOffset>4253414</wp:posOffset>
@@ -3602,7 +3528,7 @@
           </mc:Choice>
           <mc:Fallback>
             <w:pict>
-              <v:shape w14:anchorId="5A7F8E91" id="Straight Arrow Connector 67" o:spid="_x0000_s1026" type="#_x0000_t32" style="position:absolute;margin-left:334.9pt;margin-top:290.6pt;width:16.95pt;height:.35pt;flip:y;z-index:251682816;visibility:visible;mso-wrap-style:square;mso-width-percent:0;mso-height-percent:0;mso-wrap-distance-left:9pt;mso-wrap-distance-top:0;mso-wrap-distance-right:9pt;mso-wrap-distance-bottom:0;mso-position-horizontal:absolute;mso-position-horizontal-relative:text;mso-position-vertical:absolute;mso-position-vertical-relative:text;mso-width-percent:0;mso-height-percent:0;mso-width-relative:margin;mso-height-relative:margin" o:gfxdata="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" strokecolor="black [3200]" strokeweight="1.5pt">
+              <v:shape w14:anchorId="6E69A1CB" id="Straight Arrow Connector 67" o:spid="_x0000_s1026" type="#_x0000_t32" style="position:absolute;margin-left:334.9pt;margin-top:290.6pt;width:16.95pt;height:.35pt;flip:y;z-index:251672576;visibility:visible;mso-wrap-style:square;mso-width-percent:0;mso-height-percent:0;mso-wrap-distance-left:9pt;mso-wrap-distance-top:0;mso-wrap-distance-right:9pt;mso-wrap-distance-bottom:0;mso-position-horizontal:absolute;mso-position-horizontal-relative:text;mso-position-vertical:absolute;mso-position-vertical-relative:text;mso-width-percent:0;mso-height-percent:0;mso-width-relative:margin;mso-height-relative:margin" o:gfxdata="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" strokecolor="black [3200]" strokeweight="1.5pt">
                 <v:stroke startarrow="block" endarrow="block" joinstyle="miter"/>
               </v:shape>
             </w:pict>
@@ -3616,7 +3542,7 @@
         <mc:AlternateContent>
           <mc:Choice Requires="wps">
             <w:drawing>
-              <wp:anchor distT="0" distB="0" distL="114300" distR="114300" simplePos="0" relativeHeight="251680768" behindDoc="0" locked="0" layoutInCell="1" allowOverlap="1">
+              <wp:anchor distT="0" distB="0" distL="114300" distR="114300" simplePos="0" relativeHeight="251671552" behindDoc="0" locked="0" layoutInCell="1" allowOverlap="1" wp14:anchorId="553B40ED" wp14:editId="5D36B816">
                 <wp:simplePos x="0" y="0"/>
                 <wp:positionH relativeFrom="column">
                   <wp:posOffset>1684434</wp:posOffset>
@@ -3669,7 +3595,7 @@
           </mc:Choice>
           <mc:Fallback>
             <w:pict>
-              <v:shape w14:anchorId="0CD937C0" id="Straight Arrow Connector 66" o:spid="_x0000_s1026" type="#_x0000_t32" style="position:absolute;margin-left:132.65pt;margin-top:288.1pt;width:25.4pt;height:0;z-index:251680768;visibility:visible;mso-wrap-style:square;mso-wrap-distance-left:9pt;mso-wrap-distance-top:0;mso-wrap-distance-right:9pt;mso-wrap-distance-bottom:0;mso-position-horizontal:absolute;mso-position-horizontal-relative:text;mso-position-vertical:absolute;mso-position-vertical-relative:text" o:gfxdata="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" strokecolor="black [3200]" strokeweight="1.5pt">
+              <v:shape w14:anchorId="3AFCB26C" id="Straight Arrow Connector 66" o:spid="_x0000_s1026" type="#_x0000_t32" style="position:absolute;margin-left:132.65pt;margin-top:288.1pt;width:25.4pt;height:0;z-index:251671552;visibility:visible;mso-wrap-style:square;mso-wrap-distance-left:9pt;mso-wrap-distance-top:0;mso-wrap-distance-right:9pt;mso-wrap-distance-bottom:0;mso-position-horizontal:absolute;mso-position-horizontal-relative:text;mso-position-vertical:absolute;mso-position-vertical-relative:text" o:gfxdata="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" strokecolor="black [3200]" strokeweight="1.5pt">
                 <v:stroke startarrow="block" endarrow="block" joinstyle="miter"/>
               </v:shape>
             </w:pict>
@@ -3683,7 +3609,7 @@
         <mc:AlternateContent>
           <mc:Choice Requires="wps">
             <w:drawing>
-              <wp:anchor distT="0" distB="0" distL="114300" distR="114300" simplePos="0" relativeHeight="251679744" behindDoc="0" locked="0" layoutInCell="1" allowOverlap="1" wp14:anchorId="15641E5B" wp14:editId="3CED393D">
+              <wp:anchor distT="0" distB="0" distL="114300" distR="114300" simplePos="0" relativeHeight="251670528" behindDoc="0" locked="0" layoutInCell="1" allowOverlap="1" wp14:anchorId="174104BA" wp14:editId="345F1A27">
                 <wp:simplePos x="0" y="0"/>
                 <wp:positionH relativeFrom="margin">
                   <wp:align>center</wp:align>
@@ -3742,7 +3668,7 @@
           </mc:Choice>
           <mc:Fallback>
             <w:pict>
-              <v:shape w14:anchorId="657F7306" id="Straight Arrow Connector 64" o:spid="_x0000_s1026" type="#_x0000_t32" style="position:absolute;margin-left:0;margin-top:181.85pt;width:0;height:15.1pt;z-index:251679744;visibility:visible;mso-wrap-style:square;mso-width-percent:0;mso-height-percent:0;mso-wrap-distance-left:9pt;mso-wrap-distance-top:0;mso-wrap-distance-right:9pt;mso-wrap-distance-bottom:0;mso-position-horizontal:center;mso-position-horizontal-relative:margin;mso-position-vertical:absolute;mso-position-vertical-relative:text;mso-width-percent:0;mso-height-percent:0;mso-width-relative:margin;mso-height-relative:margin" o:gfxdata="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" strokecolor="black [3200]" strokeweight="1.5pt">
+              <v:shape w14:anchorId="090F4FBC" id="Straight Arrow Connector 64" o:spid="_x0000_s1026" type="#_x0000_t32" style="position:absolute;margin-left:0;margin-top:181.85pt;width:0;height:15.1pt;z-index:251670528;visibility:visible;mso-wrap-style:square;mso-width-percent:0;mso-height-percent:0;mso-wrap-distance-left:9pt;mso-wrap-distance-top:0;mso-wrap-distance-right:9pt;mso-wrap-distance-bottom:0;mso-position-horizontal:center;mso-position-horizontal-relative:margin;mso-position-vertical:absolute;mso-position-vertical-relative:text;mso-width-percent:0;mso-height-percent:0;mso-width-relative:margin;mso-height-relative:margin" o:gfxdata="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" strokecolor="black [3200]" strokeweight="1.5pt">
                 <v:stroke startarrow="block" endarrow="block" joinstyle="miter"/>
                 <w10:wrap anchorx="margin"/>
               </v:shape>
@@ -3757,7 +3683,7 @@
         <mc:AlternateContent>
           <mc:Choice Requires="wps">
             <w:drawing>
-              <wp:anchor distT="0" distB="0" distL="114300" distR="114300" simplePos="0" relativeHeight="251677696" behindDoc="0" locked="0" layoutInCell="1" allowOverlap="1">
+              <wp:anchor distT="0" distB="0" distL="114300" distR="114300" simplePos="0" relativeHeight="251669504" behindDoc="0" locked="0" layoutInCell="1" allowOverlap="1" wp14:anchorId="3F7B280E" wp14:editId="72BC6B69">
                 <wp:simplePos x="0" y="0"/>
                 <wp:positionH relativeFrom="column">
                   <wp:posOffset>3070225</wp:posOffset>
@@ -3816,7 +3742,7 @@
           </mc:Choice>
           <mc:Fallback>
             <w:pict>
-              <v:shape w14:anchorId="7AABFE95" id="Straight Arrow Connector 63" o:spid="_x0000_s1026" type="#_x0000_t32" style="position:absolute;margin-left:241.75pt;margin-top:11.75pt;width:0;height:15.1pt;z-index:251677696;visibility:visible;mso-wrap-style:square;mso-width-percent:0;mso-height-percent:0;mso-wrap-distance-left:9pt;mso-wrap-distance-top:0;mso-wrap-distance-right:9pt;mso-wrap-distance-bottom:0;mso-position-horizontal:absolute;mso-position-horizontal-relative:text;mso-position-vertical:absolute;mso-position-vertical-relative:text;mso-width-percent:0;mso-height-percent:0;mso-width-relative:margin;mso-height-relative:margin" o:gfxdata="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" strokecolor="black [3200]" strokeweight="1.5pt">
+              <v:shape w14:anchorId="2E72BB49" id="Straight Arrow Connector 63" o:spid="_x0000_s1026" type="#_x0000_t32" style="position:absolute;margin-left:241.75pt;margin-top:11.75pt;width:0;height:15.1pt;z-index:251669504;visibility:visible;mso-wrap-style:square;mso-width-percent:0;mso-height-percent:0;mso-wrap-distance-left:9pt;mso-wrap-distance-top:0;mso-wrap-distance-right:9pt;mso-wrap-distance-bottom:0;mso-position-horizontal:absolute;mso-position-horizontal-relative:text;mso-position-vertical:absolute;mso-position-vertical-relative:text;mso-width-percent:0;mso-height-percent:0;mso-width-relative:margin;mso-height-relative:margin" o:gfxdata="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" strokecolor="black [3200]" strokeweight="1.5pt">
                 <v:stroke startarrow="block" endarrow="block" joinstyle="miter"/>
               </v:shape>
             </w:pict>
@@ -3830,7 +3756,7 @@
         <mc:AlternateContent>
           <mc:Choice Requires="wps">
             <w:drawing>
-              <wp:anchor distT="0" distB="0" distL="114300" distR="114300" simplePos="0" relativeHeight="251674624" behindDoc="0" locked="0" layoutInCell="1" allowOverlap="1">
+              <wp:anchor distT="0" distB="0" distL="114300" distR="114300" simplePos="0" relativeHeight="251667456" behindDoc="0" locked="0" layoutInCell="1" allowOverlap="1" wp14:anchorId="4171A28A" wp14:editId="3F756AAA">
                 <wp:simplePos x="0" y="0"/>
                 <wp:positionH relativeFrom="column">
                   <wp:posOffset>900954</wp:posOffset>
@@ -3889,7 +3815,7 @@
           </mc:Choice>
           <mc:Fallback>
             <w:pict>
-              <v:shape w14:anchorId="4CB185E9" id="Straight Arrow Connector 57" o:spid="_x0000_s1026" type="#_x0000_t32" style="position:absolute;margin-left:70.95pt;margin-top:18.5pt;width:82.25pt;height:68.1pt;z-index:251674624;visibility:visible;mso-wrap-style:square;mso-width-percent:0;mso-height-percent:0;mso-wrap-distance-left:9pt;mso-wrap-distance-top:0;mso-wrap-distance-right:9pt;mso-wrap-distance-bottom:0;mso-position-horizontal:absolute;mso-position-horizontal-relative:text;mso-position-vertical:absolute;mso-position-vertical-relative:text;mso-width-percent:0;mso-height-percent:0;mso-width-relative:margin;mso-height-relative:margin" o:gfxdata="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" strokecolor="black [3200]" strokeweight="1.5pt">
+              <v:shape w14:anchorId="5F49D94E" id="Straight Arrow Connector 57" o:spid="_x0000_s1026" type="#_x0000_t32" style="position:absolute;margin-left:70.95pt;margin-top:18.5pt;width:82.25pt;height:68.1pt;z-index:251667456;visibility:visible;mso-wrap-style:square;mso-width-percent:0;mso-height-percent:0;mso-wrap-distance-left:9pt;mso-wrap-distance-top:0;mso-wrap-distance-right:9pt;mso-wrap-distance-bottom:0;mso-position-horizontal:absolute;mso-position-horizontal-relative:text;mso-position-vertical:absolute;mso-position-vertical-relative:text;mso-width-percent:0;mso-height-percent:0;mso-width-relative:margin;mso-height-relative:margin" o:gfxdata="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" strokecolor="black [3200]" strokeweight="1.5pt">
                 <v:stroke startarrow="block" endarrow="block" joinstyle="miter"/>
               </v:shape>
             </w:pict>
@@ -3903,7 +3829,7 @@
         <mc:AlternateContent>
           <mc:Choice Requires="wps">
             <w:drawing>
-              <wp:anchor distT="0" distB="0" distL="114300" distR="114300" simplePos="0" relativeHeight="251676672" behindDoc="0" locked="0" layoutInCell="1" allowOverlap="1" wp14:anchorId="181DAAE7" wp14:editId="45321FE8">
+              <wp:anchor distT="0" distB="0" distL="114300" distR="114300" simplePos="0" relativeHeight="251668480" behindDoc="0" locked="0" layoutInCell="1" allowOverlap="1" wp14:anchorId="1689D021" wp14:editId="400249B2">
                 <wp:simplePos x="0" y="0"/>
                 <wp:positionH relativeFrom="column">
                   <wp:posOffset>4294413</wp:posOffset>
@@ -3962,7 +3888,7 @@
           </mc:Choice>
           <mc:Fallback>
             <w:pict>
-              <v:shape w14:anchorId="42E62EFB" id="Straight Arrow Connector 60" o:spid="_x0000_s1026" type="#_x0000_t32" style="position:absolute;margin-left:338.15pt;margin-top:8.4pt;width:14.8pt;height:15.85pt;flip:x;z-index:251676672;visibility:visible;mso-wrap-style:square;mso-width-percent:0;mso-height-percent:0;mso-wrap-distance-left:9pt;mso-wrap-distance-top:0;mso-wrap-distance-right:9pt;mso-wrap-distance-bottom:0;mso-position-horizontal:absolute;mso-position-horizontal-relative:text;mso-position-vertical:absolute;mso-position-vertical-relative:text;mso-width-percent:0;mso-height-percent:0;mso-width-relative:margin;mso-height-relative:margin" o:gfxdata="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" strokecolor="black [3200]" strokeweight="1.5pt">
+              <v:shape w14:anchorId="0664DF14" id="Straight Arrow Connector 60" o:spid="_x0000_s1026" type="#_x0000_t32" style="position:absolute;margin-left:338.15pt;margin-top:8.4pt;width:14.8pt;height:15.85pt;flip:x;z-index:251668480;visibility:visible;mso-wrap-style:square;mso-width-percent:0;mso-height-percent:0;mso-wrap-distance-left:9pt;mso-wrap-distance-top:0;mso-wrap-distance-right:9pt;mso-wrap-distance-bottom:0;mso-position-horizontal:absolute;mso-position-horizontal-relative:text;mso-position-vertical:absolute;mso-position-vertical-relative:text;mso-width-percent:0;mso-height-percent:0;mso-width-relative:margin;mso-height-relative:margin" o:gfxdata="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" strokecolor="black [3200]" strokeweight="1.5pt">
                 <v:stroke startarrow="block" endarrow="block" joinstyle="miter"/>
               </v:shape>
             </w:pict>
@@ -3976,7 +3902,7 @@
         <mc:AlternateContent>
           <mc:Choice Requires="wpg">
             <w:drawing>
-              <wp:anchor distT="0" distB="0" distL="114300" distR="114300" simplePos="0" relativeHeight="251673600" behindDoc="0" locked="0" layoutInCell="1" allowOverlap="1" wp14:anchorId="4BD080E6" wp14:editId="18EDC795">
+              <wp:anchor distT="0" distB="0" distL="114300" distR="114300" simplePos="0" relativeHeight="251666432" behindDoc="0" locked="0" layoutInCell="1" allowOverlap="1" wp14:anchorId="32D204FC" wp14:editId="3E1610C9">
                 <wp:simplePos x="0" y="0"/>
                 <wp:positionH relativeFrom="column">
                   <wp:posOffset>-539478</wp:posOffset>
@@ -4050,14 +3976,7 @@
                                   <w:sz w:val="16"/>
                                   <w:szCs w:val="16"/>
                                 </w:rPr>
-                                <w:t xml:space="preserve">This </w:t>
-                              </w:r>
-                              <w:r>
-                                <w:rPr>
-                                  <w:sz w:val="16"/>
-                                  <w:szCs w:val="16"/>
-                                </w:rPr>
-                                <w:t xml:space="preserve">account receives ETH from Viddo Sale Smart Contract after each sale. </w:t>
+                                <w:t xml:space="preserve">This account receives ETH from Viddo Sale Smart Contract after each sale. </w:t>
                               </w:r>
                             </w:p>
                             <w:p>
@@ -4336,7 +4255,7 @@
           </mc:Choice>
           <mc:Fallback>
             <w:pict>
-              <v:group w14:anchorId="4BD080E6" id="Group 52" o:spid="_x0000_s1049" style="position:absolute;margin-left:-42.5pt;margin-top:232.7pt;width:166.55pt;height:97.85pt;z-index:251673600;mso-width-relative:margin;mso-height-relative:margin" coordorigin="" coordsize="23241,14113" o:gfxdata="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">
+              <v:group w14:anchorId="32D204FC" id="Group 52" o:spid="_x0000_s1049" style="position:absolute;margin-left:-42.5pt;margin-top:232.7pt;width:166.55pt;height:97.85pt;z-index:251666432;mso-width-relative:margin;mso-height-relative:margin" coordorigin="" coordsize="23241,14113" o:gfxdata="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">
                 <v:rect id="Rectangle 53" o:spid="_x0000_s1050" style="position:absolute;left:2123;width:21118;height:14113;visibility:visible;mso-wrap-style:square;v-text-anchor:middle" o:gfxdata="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" fillcolor="white [3201]" strokecolor="#70ad47 [3209]" strokeweight="1pt">
                   <v:textbox>
                     <w:txbxContent>
@@ -4361,14 +4280,7 @@
                             <w:sz w:val="16"/>
                             <w:szCs w:val="16"/>
                           </w:rPr>
-                          <w:t xml:space="preserve">This </w:t>
-                        </w:r>
-                        <w:r>
-                          <w:rPr>
-                            <w:sz w:val="16"/>
-                            <w:szCs w:val="16"/>
-                          </w:rPr>
-                          <w:t xml:space="preserve">account receives ETH from Viddo Sale Smart Contract after each sale. </w:t>
+                          <w:t xml:space="preserve">This account receives ETH from Viddo Sale Smart Contract after each sale. </w:t>
                         </w:r>
                       </w:p>
                       <w:p>
@@ -4421,7 +4333,7 @@
         <mc:AlternateContent>
           <mc:Choice Requires="wpg">
             <w:drawing>
-              <wp:anchor distT="0" distB="0" distL="114300" distR="114300" simplePos="0" relativeHeight="251665408" behindDoc="0" locked="0" layoutInCell="1" allowOverlap="1" wp14:anchorId="4E347F87" wp14:editId="4F0D4D63">
+              <wp:anchor distT="0" distB="0" distL="114300" distR="114300" simplePos="0" relativeHeight="251662336" behindDoc="0" locked="0" layoutInCell="1" allowOverlap="1" wp14:anchorId="6F8ED5AB" wp14:editId="55A7FB7A">
                 <wp:simplePos x="0" y="0"/>
                 <wp:positionH relativeFrom="margin">
                   <wp:align>center</wp:align>
@@ -4777,13 +4689,7 @@
                           <w:txbxContent>
                             <w:p>
                               <w:r>
-                                <w:t xml:space="preserve">Viddo </w:t>
-                              </w:r>
-                              <w:r>
-                                <w:t>Sale Smart</w:t>
-                              </w:r>
-                              <w:r>
-                                <w:t xml:space="preserve"> Contract</w:t>
+                                <w:t>Viddo Sale Smart Contract</w:t>
                               </w:r>
                             </w:p>
                             <w:p>
@@ -4863,14 +4769,7 @@
                                   <w:sz w:val="16"/>
                                   <w:szCs w:val="16"/>
                                 </w:rPr>
-                                <w:t xml:space="preserve">Can be destroyed. In such case </w:t>
-                              </w:r>
-                              <w:r>
-                                <w:rPr>
-                                  <w:sz w:val="16"/>
-                                  <w:szCs w:val="16"/>
-                                </w:rPr>
-                                <w:t xml:space="preserve">remaining tokens are transferred to sale contract owner. Any owned ETH is transferred to wallet.  </w:t>
+                                <w:t xml:space="preserve">Can be destroyed. In such case remaining tokens are transferred to sale contract owner. Any owned ETH is transferred to wallet.  </w:t>
                               </w:r>
                             </w:p>
                             <w:p>
@@ -4927,7 +4826,7 @@
           </mc:Choice>
           <mc:Fallback>
             <w:pict>
-              <v:group w14:anchorId="4E347F87" id="Group 31" o:spid="_x0000_s1054" style="position:absolute;margin-left:0;margin-top:195.85pt;width:197pt;height:166.25pt;z-index:251665408;mso-position-horizontal:center;mso-position-horizontal-relative:margin;mso-height-relative:margin" coordsize="25019,21118" o:gfxdata="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">
+              <v:group w14:anchorId="6F8ED5AB" id="Group 31" o:spid="_x0000_s1054" style="position:absolute;margin-left:0;margin-top:195.85pt;width:197pt;height:166.25pt;z-index:251662336;mso-position-horizontal:center;mso-position-horizontal-relative:margin;mso-height-relative:margin" coordsize="25019,21118" o:gfxdata="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">
                 <v:group id="Graphic 19" o:spid="_x0000_s1055" alt="Laptop" style="position:absolute;width:2975;height:2975" coordsize="297559,297559" o:gfxdata="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">
                   <v:shape id="Freeform: Shape 33" o:spid="_x0000_s1056" style="position:absolute;left:42643;top:61241;width:210771;height:142580;visibility:visible;mso-wrap-style:square;v-text-anchor:middle" coordsize="210770,142580" o:gfxdata="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" path="m192924,124734r-173576,l19348,19348r173576,l192924,124734xm211522,13149c211522,6330,205942,751,199123,751r-185974,c6330,751,751,6330,751,13149r,130182l211522,143331r,-130182xe" fillcolor="black" stroked="f" strokeweight=".08544mm">
                     <v:stroke joinstyle="miter"/>
@@ -4943,13 +4842,7 @@
                     <w:txbxContent>
                       <w:p>
                         <w:r>
-                          <w:t xml:space="preserve">Viddo </w:t>
-                        </w:r>
-                        <w:r>
-                          <w:t>Sale Smart</w:t>
-                        </w:r>
-                        <w:r>
-                          <w:t xml:space="preserve"> Contract</w:t>
+                          <w:t>Viddo Sale Smart Contract</w:t>
                         </w:r>
                       </w:p>
                       <w:p>
@@ -5029,14 +4922,7 @@
                             <w:sz w:val="16"/>
                             <w:szCs w:val="16"/>
                           </w:rPr>
-                          <w:t xml:space="preserve">Can be destroyed. In such case </w:t>
-                        </w:r>
-                        <w:r>
-                          <w:rPr>
-                            <w:sz w:val="16"/>
-                            <w:szCs w:val="16"/>
-                          </w:rPr>
-                          <w:t xml:space="preserve">remaining tokens are transferred to sale contract owner. Any owned ETH is transferred to wallet.  </w:t>
+                          <w:t xml:space="preserve">Can be destroyed. In such case remaining tokens are transferred to sale contract owner. Any owned ETH is transferred to wallet.  </w:t>
                         </w:r>
                       </w:p>
                       <w:p>
@@ -5089,7 +4975,7 @@
         <mc:AlternateContent>
           <mc:Choice Requires="wpg">
             <w:drawing>
-              <wp:anchor distT="0" distB="0" distL="114300" distR="114300" simplePos="0" relativeHeight="251669504" behindDoc="0" locked="0" layoutInCell="1" allowOverlap="1" wp14:anchorId="5738F203" wp14:editId="3EA93B20">
+              <wp:anchor distT="0" distB="0" distL="114300" distR="114300" simplePos="0" relativeHeight="251664384" behindDoc="0" locked="0" layoutInCell="1" allowOverlap="1" wp14:anchorId="286768FD" wp14:editId="22337A71">
                 <wp:simplePos x="0" y="0"/>
                 <wp:positionH relativeFrom="column">
                   <wp:posOffset>4329545</wp:posOffset>
@@ -5144,10 +5030,7 @@
                           <w:txbxContent>
                             <w:p>
                               <w:r>
-                                <w:t>Pro Account Seller</w:t>
-                              </w:r>
-                              <w:r>
-                                <w:t xml:space="preserve"> (or Sellers)</w:t>
+                                <w:t>Pro Account Seller (or Sellers)</w:t>
                               </w:r>
                             </w:p>
                             <w:p>
@@ -5421,16 +5304,13 @@
           </mc:Choice>
           <mc:Fallback>
             <w:pict>
-              <v:group w14:anchorId="5738F203" id="Group 41" o:spid="_x0000_s1059" style="position:absolute;margin-left:340.9pt;margin-top:59.9pt;width:166.55pt;height:97.85pt;z-index:251669504;mso-width-relative:margin;mso-height-relative:margin" coordorigin="" coordsize="23241,14113" o:gfxdata="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">
+              <v:group w14:anchorId="286768FD" id="Group 41" o:spid="_x0000_s1059" style="position:absolute;margin-left:340.9pt;margin-top:59.9pt;width:166.55pt;height:97.85pt;z-index:251664384;mso-width-relative:margin;mso-height-relative:margin" coordorigin="" coordsize="23241,14113" o:gfxdata="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">
                 <v:rect id="Rectangle 42" o:spid="_x0000_s1060" style="position:absolute;left:2123;width:21118;height:14113;visibility:visible;mso-wrap-style:square;v-text-anchor:middle" o:gfxdata="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" fillcolor="white [3201]" strokecolor="#70ad47 [3209]" strokeweight="1pt">
                   <v:textbox>
                     <w:txbxContent>
                       <w:p>
                         <w:r>
-                          <w:t>Pro Account Seller</w:t>
-                        </w:r>
-                        <w:r>
-                          <w:t xml:space="preserve"> (or Sellers)</w:t>
+                          <w:t>Pro Account Seller (or Sellers)</w:t>
                         </w:r>
                       </w:p>
                       <w:p>
@@ -5478,7 +5358,7 @@
         <mc:AlternateContent>
           <mc:Choice Requires="wpg">
             <w:drawing>
-              <wp:anchor distT="0" distB="0" distL="114300" distR="114300" simplePos="0" relativeHeight="251661312" behindDoc="0" locked="0" layoutInCell="1" allowOverlap="1">
+              <wp:anchor distT="0" distB="0" distL="114300" distR="114300" simplePos="0" relativeHeight="251660288" behindDoc="0" locked="0" layoutInCell="1" allowOverlap="1" wp14:anchorId="2BED144C" wp14:editId="413079E2">
                 <wp:simplePos x="0" y="0"/>
                 <wp:positionH relativeFrom="margin">
                   <wp:align>center</wp:align>
@@ -5497,7 +5377,7 @@
                       <wpg:cNvGrpSpPr/>
                       <wpg:grpSpPr>
                         <a:xfrm>
-                          <a:off x="5448" y="52609"/>
+                          <a:off x="0" y="0"/>
                           <a:ext cx="2496460" cy="1916867"/>
                           <a:chOff x="5448" y="52609"/>
                           <a:chExt cx="2496458" cy="1916867"/>
@@ -5958,7 +5838,7 @@
           </mc:Choice>
           <mc:Fallback>
             <w:pict>
-              <v:group id="Group 24" o:spid="_x0000_s1064" style="position:absolute;margin-left:0;margin-top:21.35pt;width:197pt;height:155.1pt;z-index:251661312;mso-position-horizontal:center;mso-position-horizontal-relative:margin;mso-width-relative:margin;mso-height-relative:margin" coordorigin="54,526" coordsize="24964,19168" o:gfxdata="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">
+              <v:group w14:anchorId="2BED144C" id="Group 24" o:spid="_x0000_s1064" style="position:absolute;margin-left:0;margin-top:21.35pt;width:197pt;height:155.1pt;z-index:251660288;mso-position-horizontal:center;mso-position-horizontal-relative:margin;mso-width-relative:margin;mso-height-relative:margin" coordorigin="54,526" coordsize="24964,19168" o:gfxdata="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">
                 <v:group id="Graphic 19" o:spid="_x0000_s1065" alt="Laptop" style="position:absolute;left:54;top:612;width:2852;height:1736" coordorigin="5448,61241" coordsize="285161,173575" o:gfxdata="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">
                   <v:shape id="Freeform: Shape 21" o:spid="_x0000_s1066" style="position:absolute;left:42643;top:61241;width:210771;height:142580;visibility:visible;mso-wrap-style:square;v-text-anchor:middle" coordsize="210770,142580" o:gfxdata="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" path="m192924,124734r-173576,l19348,19348r173576,l192924,124734xm211522,13149c211522,6330,205942,751,199123,751r-185974,c6330,751,751,6330,751,13149r,130182l211522,143331r,-130182xe" fillcolor="black" stroked="f" strokeweight=".08544mm">
                     <v:stroke joinstyle="miter"/>
@@ -6085,6 +5965,47 @@
         </mc:AlternateContent>
       </w:r>
     </w:p>
+    <w:p>
+      <w:pPr>
+        <w:pStyle w:val="Heading1"/>
+      </w:pPr>
+      <w:r>
+        <w:br w:type="page"/>
+      </w:r>
+      <w:r>
+        <w:lastRenderedPageBreak/>
+        <w:t>USER STORIES</w:t>
+      </w:r>
+    </w:p>
+    <w:p>
+      <w:pPr>
+        <w:pStyle w:val="Heading2"/>
+      </w:pPr>
+    </w:p>
+    <w:p>
+      <w:pPr>
+        <w:pStyle w:val="Heading2"/>
+        <w:rPr>
+          <w:b/>
+          <w:u w:val="single"/>
+        </w:rPr>
+      </w:pPr>
+      <w:r>
+        <w:rPr>
+          <w:b/>
+          <w:u w:val="single"/>
+        </w:rPr>
+        <w:t>TRANSFER TOKEN TO GET PROACCOUNT.</w:t>
+      </w:r>
+    </w:p>
+    <w:p/>
+    <w:p>
+      <w:r>
+        <w:t xml:space="preserve">Viddo clients register his e-mail address to Viddo.com. System register his e-mail and generate new Ethereum account address to him. When </w:t>
+      </w:r>
+      <w:bookmarkStart w:id="0" w:name="_GoBack"/>
+      <w:bookmarkEnd w:id="0"/>
+    </w:p>
     <w:sectPr>
       <w:pgSz w:w="12240" w:h="15840"/>
       <w:pgMar w:top="1440" w:right="1440" w:bottom="1440" w:left="1440" w:header="720" w:footer="720" w:gutter="0"/>
@@ -6093,6 +6014,56 @@
     </w:sectPr>
   </w:body>
 </w:document>
+</file>
+
+<file path=word/endnotes.xml><?xml version="1.0" encoding="utf-8"?>
+<w:endnotes xmlns:wpc="http://schemas.microsoft.com/office/word/2010/wordprocessingCanvas" xmlns:cx="http://schemas.microsoft.com/office/drawing/2014/chartex" xmlns:cx1="http://schemas.microsoft.com/office/drawing/2015/9/8/chartex" xmlns:cx2="http://schemas.microsoft.com/office/drawing/2015/10/21/chartex" xmlns:cx3="http://schemas.microsoft.com/office/drawing/2016/5/9/chartex" xmlns:cx4="http://schemas.microsoft.com/office/drawing/2016/5/10/chartex" xmlns:cx5="http://schemas.microsoft.com/office/drawing/2016/5/11/chartex" xmlns:cx6="http://schemas.microsoft.com/office/drawing/2016/5/12/chartex" xmlns:cx7="http://schemas.microsoft.com/office/drawing/2016/5/13/chartex" xmlns:cx8="http://schemas.microsoft.com/office/drawing/2016/5/14/chartex" xmlns:mc="http://schemas.openxmlformats.org/markup-compatibility/2006" xmlns:aink="http://schemas.microsoft.com/office/drawing/2016/ink" xmlns:am3d="http://schemas.microsoft.com/office/drawing/2017/model3d" xmlns:o="urn:schemas-microsoft-com:office:office" xmlns:r="http://schemas.openxmlformats.org/officeDocument/2006/relationships" xmlns:m="http://schemas.openxmlformats.org/officeDocument/2006/math" xmlns:v="urn:schemas-microsoft-com:vml" xmlns:wp14="http://schemas.microsoft.com/office/word/2010/wordprocessingDrawing" xmlns:wp="http://schemas.openxmlformats.org/drawingml/2006/wordprocessingDrawing" xmlns:w10="urn:schemas-microsoft-com:office:word" xmlns:w="http://schemas.openxmlformats.org/wordprocessingml/2006/main" xmlns:w14="http://schemas.microsoft.com/office/word/2010/wordml" xmlns:w15="http://schemas.microsoft.com/office/word/2012/wordml" xmlns:w16cid="http://schemas.microsoft.com/office/word/2016/wordml/cid" xmlns:w16se="http://schemas.microsoft.com/office/word/2015/wordml/symex" xmlns:wpg="http://schemas.microsoft.com/office/word/2010/wordprocessingGroup" xmlns:wpi="http://schemas.microsoft.com/office/word/2010/wordprocessingInk" xmlns:wne="http://schemas.microsoft.com/office/word/2006/wordml" xmlns:wps="http://schemas.microsoft.com/office/word/2010/wordprocessingShape" mc:Ignorable="w14 w15 w16se w16cid wp14">
+  <w:endnote w:type="separator" w:id="-1">
+    <w:p>
+      <w:pPr>
+        <w:spacing w:after="0" w:line="240" w:lineRule="auto"/>
+      </w:pPr>
+      <w:r>
+        <w:separator/>
+      </w:r>
+    </w:p>
+  </w:endnote>
+  <w:endnote w:type="continuationSeparator" w:id="0">
+    <w:p>
+      <w:pPr>
+        <w:spacing w:after="0" w:line="240" w:lineRule="auto"/>
+      </w:pPr>
+      <w:r>
+        <w:continuationSeparator/>
+      </w:r>
+    </w:p>
+  </w:endnote>
+</w:endnotes>
+</file>
+
+<file path=word/footnotes.xml><?xml version="1.0" encoding="utf-8"?>
+<w:footnotes xmlns:wpc="http://schemas.microsoft.com/office/word/2010/wordprocessingCanvas" xmlns:cx="http://schemas.microsoft.com/office/drawing/2014/chartex" xmlns:cx1="http://schemas.microsoft.com/office/drawing/2015/9/8/chartex" xmlns:cx2="http://schemas.microsoft.com/office/drawing/2015/10/21/chartex" xmlns:cx3="http://schemas.microsoft.com/office/drawing/2016/5/9/chartex" xmlns:cx4="http://schemas.microsoft.com/office/drawing/2016/5/10/chartex" xmlns:cx5="http://schemas.microsoft.com/office/drawing/2016/5/11/chartex" xmlns:cx6="http://schemas.microsoft.com/office/drawing/2016/5/12/chartex" xmlns:cx7="http://schemas.microsoft.com/office/drawing/2016/5/13/chartex" xmlns:cx8="http://schemas.microsoft.com/office/drawing/2016/5/14/chartex" xmlns:mc="http://schemas.openxmlformats.org/markup-compatibility/2006" xmlns:aink="http://schemas.microsoft.com/office/drawing/2016/ink" xmlns:am3d="http://schemas.microsoft.com/office/drawing/2017/model3d" xmlns:o="urn:schemas-microsoft-com:office:office" xmlns:r="http://schemas.openxmlformats.org/officeDocument/2006/relationships" xmlns:m="http://schemas.openxmlformats.org/officeDocument/2006/math" xmlns:v="urn:schemas-microsoft-com:vml" xmlns:wp14="http://schemas.microsoft.com/office/word/2010/wordprocessingDrawing" xmlns:wp="http://schemas.openxmlformats.org/drawingml/2006/wordprocessingDrawing" xmlns:w10="urn:schemas-microsoft-com:office:word" xmlns:w="http://schemas.openxmlformats.org/wordprocessingml/2006/main" xmlns:w14="http://schemas.microsoft.com/office/word/2010/wordml" xmlns:w15="http://schemas.microsoft.com/office/word/2012/wordml" xmlns:w16cid="http://schemas.microsoft.com/office/word/2016/wordml/cid" xmlns:w16se="http://schemas.microsoft.com/office/word/2015/wordml/symex" xmlns:wpg="http://schemas.microsoft.com/office/word/2010/wordprocessingGroup" xmlns:wpi="http://schemas.microsoft.com/office/word/2010/wordprocessingInk" xmlns:wne="http://schemas.microsoft.com/office/word/2006/wordml" xmlns:wps="http://schemas.microsoft.com/office/word/2010/wordprocessingShape" mc:Ignorable="w14 w15 w16se w16cid wp14">
+  <w:footnote w:type="separator" w:id="-1">
+    <w:p>
+      <w:pPr>
+        <w:spacing w:after="0" w:line="240" w:lineRule="auto"/>
+      </w:pPr>
+      <w:r>
+        <w:separator/>
+      </w:r>
+    </w:p>
+  </w:footnote>
+  <w:footnote w:type="continuationSeparator" w:id="0">
+    <w:p>
+      <w:pPr>
+        <w:spacing w:after="0" w:line="240" w:lineRule="auto"/>
+      </w:pPr>
+      <w:r>
+        <w:continuationSeparator/>
+      </w:r>
+    </w:p>
+  </w:footnote>
+</w:footnotes>
 </file>
 
 <file path=word/numbering.xml><?xml version="1.0" encoding="utf-8"?>
@@ -7073,6 +7044,71 @@
     <w:name w:val="Normal"/>
     <w:qFormat/>
   </w:style>
+  <w:style w:type="paragraph" w:styleId="Heading1">
+    <w:name w:val="heading 1"/>
+    <w:basedOn w:val="Normal"/>
+    <w:next w:val="Normal"/>
+    <w:link w:val="Heading1Char"/>
+    <w:uiPriority w:val="9"/>
+    <w:qFormat/>
+    <w:rsid w:val="001263FB"/>
+    <w:pPr>
+      <w:keepNext/>
+      <w:keepLines/>
+      <w:spacing w:before="240" w:after="0"/>
+      <w:outlineLvl w:val="0"/>
+    </w:pPr>
+    <w:rPr>
+      <w:rFonts w:asciiTheme="majorHAnsi" w:eastAsiaTheme="majorEastAsia" w:hAnsiTheme="majorHAnsi" w:cstheme="majorBidi"/>
+      <w:color w:val="2F5496" w:themeColor="accent1" w:themeShade="BF"/>
+      <w:sz w:val="32"/>
+      <w:szCs w:val="32"/>
+    </w:rPr>
+  </w:style>
+  <w:style w:type="paragraph" w:styleId="Heading2">
+    <w:name w:val="heading 2"/>
+    <w:basedOn w:val="Normal"/>
+    <w:next w:val="Normal"/>
+    <w:link w:val="Heading2Char"/>
+    <w:uiPriority w:val="9"/>
+    <w:unhideWhenUsed/>
+    <w:qFormat/>
+    <w:rsid w:val="001263FB"/>
+    <w:pPr>
+      <w:keepNext/>
+      <w:keepLines/>
+      <w:spacing w:before="40" w:after="0"/>
+      <w:outlineLvl w:val="1"/>
+    </w:pPr>
+    <w:rPr>
+      <w:rFonts w:asciiTheme="majorHAnsi" w:eastAsiaTheme="majorEastAsia" w:hAnsiTheme="majorHAnsi" w:cstheme="majorBidi"/>
+      <w:color w:val="2F5496" w:themeColor="accent1" w:themeShade="BF"/>
+      <w:sz w:val="26"/>
+      <w:szCs w:val="26"/>
+    </w:rPr>
+  </w:style>
+  <w:style w:type="paragraph" w:styleId="Heading3">
+    <w:name w:val="heading 3"/>
+    <w:basedOn w:val="Normal"/>
+    <w:next w:val="Normal"/>
+    <w:link w:val="Heading3Char"/>
+    <w:uiPriority w:val="9"/>
+    <w:unhideWhenUsed/>
+    <w:qFormat/>
+    <w:rsid w:val="001263FB"/>
+    <w:pPr>
+      <w:keepNext/>
+      <w:keepLines/>
+      <w:spacing w:before="40" w:after="0"/>
+      <w:outlineLvl w:val="2"/>
+    </w:pPr>
+    <w:rPr>
+      <w:rFonts w:asciiTheme="majorHAnsi" w:eastAsiaTheme="majorEastAsia" w:hAnsiTheme="majorHAnsi" w:cstheme="majorBidi"/>
+      <w:color w:val="1F3763" w:themeColor="accent1" w:themeShade="7F"/>
+      <w:sz w:val="24"/>
+      <w:szCs w:val="24"/>
+    </w:rPr>
+  </w:style>
   <w:style w:type="character" w:default="1" w:styleId="DefaultParagraphFont">
     <w:name w:val="Default Paragraph Font"/>
     <w:uiPriority w:val="1"/>
@@ -7110,6 +7146,89 @@
       <w:ind w:left="720"/>
       <w:contextualSpacing/>
     </w:pPr>
+  </w:style>
+  <w:style w:type="paragraph" w:styleId="Header">
+    <w:name w:val="header"/>
+    <w:basedOn w:val="Normal"/>
+    <w:link w:val="HeaderChar"/>
+    <w:uiPriority w:val="99"/>
+    <w:unhideWhenUsed/>
+    <w:rsid w:val="00EF5A96"/>
+    <w:pPr>
+      <w:tabs>
+        <w:tab w:val="center" w:pos="4680"/>
+        <w:tab w:val="right" w:pos="9360"/>
+      </w:tabs>
+      <w:spacing w:after="0" w:line="240" w:lineRule="auto"/>
+    </w:pPr>
+  </w:style>
+  <w:style w:type="character" w:customStyle="1" w:styleId="HeaderChar">
+    <w:name w:val="Header Char"/>
+    <w:basedOn w:val="DefaultParagraphFont"/>
+    <w:link w:val="Header"/>
+    <w:uiPriority w:val="99"/>
+    <w:rsid w:val="00EF5A96"/>
+  </w:style>
+  <w:style w:type="paragraph" w:styleId="Footer">
+    <w:name w:val="footer"/>
+    <w:basedOn w:val="Normal"/>
+    <w:link w:val="FooterChar"/>
+    <w:uiPriority w:val="99"/>
+    <w:unhideWhenUsed/>
+    <w:rsid w:val="00EF5A96"/>
+    <w:pPr>
+      <w:tabs>
+        <w:tab w:val="center" w:pos="4680"/>
+        <w:tab w:val="right" w:pos="9360"/>
+      </w:tabs>
+      <w:spacing w:after="0" w:line="240" w:lineRule="auto"/>
+    </w:pPr>
+  </w:style>
+  <w:style w:type="character" w:customStyle="1" w:styleId="FooterChar">
+    <w:name w:val="Footer Char"/>
+    <w:basedOn w:val="DefaultParagraphFont"/>
+    <w:link w:val="Footer"/>
+    <w:uiPriority w:val="99"/>
+    <w:rsid w:val="00EF5A96"/>
+  </w:style>
+  <w:style w:type="character" w:customStyle="1" w:styleId="Heading1Char">
+    <w:name w:val="Heading 1 Char"/>
+    <w:basedOn w:val="DefaultParagraphFont"/>
+    <w:link w:val="Heading1"/>
+    <w:uiPriority w:val="9"/>
+    <w:rsid w:val="001263FB"/>
+    <w:rPr>
+      <w:rFonts w:asciiTheme="majorHAnsi" w:eastAsiaTheme="majorEastAsia" w:hAnsiTheme="majorHAnsi" w:cstheme="majorBidi"/>
+      <w:color w:val="2F5496" w:themeColor="accent1" w:themeShade="BF"/>
+      <w:sz w:val="32"/>
+      <w:szCs w:val="32"/>
+    </w:rPr>
+  </w:style>
+  <w:style w:type="character" w:customStyle="1" w:styleId="Heading2Char">
+    <w:name w:val="Heading 2 Char"/>
+    <w:basedOn w:val="DefaultParagraphFont"/>
+    <w:link w:val="Heading2"/>
+    <w:uiPriority w:val="9"/>
+    <w:rsid w:val="001263FB"/>
+    <w:rPr>
+      <w:rFonts w:asciiTheme="majorHAnsi" w:eastAsiaTheme="majorEastAsia" w:hAnsiTheme="majorHAnsi" w:cstheme="majorBidi"/>
+      <w:color w:val="2F5496" w:themeColor="accent1" w:themeShade="BF"/>
+      <w:sz w:val="26"/>
+      <w:szCs w:val="26"/>
+    </w:rPr>
+  </w:style>
+  <w:style w:type="character" w:customStyle="1" w:styleId="Heading3Char">
+    <w:name w:val="Heading 3 Char"/>
+    <w:basedOn w:val="DefaultParagraphFont"/>
+    <w:link w:val="Heading3"/>
+    <w:uiPriority w:val="9"/>
+    <w:rsid w:val="001263FB"/>
+    <w:rPr>
+      <w:rFonts w:asciiTheme="majorHAnsi" w:eastAsiaTheme="majorEastAsia" w:hAnsiTheme="majorHAnsi" w:cstheme="majorBidi"/>
+      <w:color w:val="1F3763" w:themeColor="accent1" w:themeShade="7F"/>
+      <w:sz w:val="24"/>
+      <w:szCs w:val="24"/>
+    </w:rPr>
   </w:style>
 </w:styles>
 </file>
@@ -7414,7 +7533,7 @@
 </file>
 
 <file path=customXml/itemProps1.xml><?xml version="1.0" encoding="utf-8"?>
-<ds:datastoreItem xmlns:ds="http://schemas.openxmlformats.org/officeDocument/2006/customXml" ds:itemID="{5201A2DD-6519-49E3-899B-70828F5F841E}">
+<ds:datastoreItem xmlns:ds="http://schemas.openxmlformats.org/officeDocument/2006/customXml" ds:itemID="{6A829206-6D3B-4B56-A5B7-1F68DAE1C083}">
   <ds:schemaRefs>
     <ds:schemaRef ds:uri="http://schemas.openxmlformats.org/officeDocument/2006/bibliography"/>
   </ds:schemaRefs>

</xml_diff>